<commit_message>
fixed typo in summary writeup
</commit_message>
<xml_diff>
--- a/final_analysis/Group2-Summary.docx
+++ b/final_analysis/Group2-Summary.docx
@@ -1,6 +1,6 @@
 
 <file path=word/document.xml><?xml version="1.0" encoding="utf-8"?>
-<w:document xmlns:wpc="http://schemas.microsoft.com/office/word/2010/wordprocessingCanvas" xmlns:cx="http://schemas.microsoft.com/office/drawing/2014/chartex" xmlns:cx1="http://schemas.microsoft.com/office/drawing/2015/9/8/chartex" xmlns:cx2="http://schemas.microsoft.com/office/drawing/2015/10/21/chartex" xmlns:cx3="http://schemas.microsoft.com/office/drawing/2016/5/9/chartex" xmlns:cx4="http://schemas.microsoft.com/office/drawing/2016/5/10/chartex" xmlns:cx5="http://schemas.microsoft.com/office/drawing/2016/5/11/chartex" xmlns:cx6="http://schemas.microsoft.com/office/drawing/2016/5/12/chartex" xmlns:cx7="http://schemas.microsoft.com/office/drawing/2016/5/13/chartex" xmlns:cx8="http://schemas.microsoft.com/office/drawing/2016/5/14/chartex" xmlns:mc="http://schemas.openxmlformats.org/markup-compatibility/2006" xmlns:aink="http://schemas.microsoft.com/office/drawing/2016/ink" xmlns:am3d="http://schemas.microsoft.com/office/drawing/2017/model3d" xmlns:o="urn:schemas-microsoft-com:office:office" xmlns:r="http://schemas.openxmlformats.org/officeDocument/2006/relationships" xmlns:m="http://schemas.openxmlformats.org/officeDocument/2006/math" xmlns:v="urn:schemas-microsoft-com:vml" xmlns:wp14="http://schemas.microsoft.com/office/word/2010/wordprocessingDrawing" xmlns:wp="http://schemas.openxmlformats.org/drawingml/2006/wordprocessingDrawing" xmlns:w10="urn:schemas-microsoft-com:office:word" xmlns:w="http://schemas.openxmlformats.org/wordprocessingml/2006/main" xmlns:w14="http://schemas.microsoft.com/office/word/2010/wordml" xmlns:w15="http://schemas.microsoft.com/office/word/2012/wordml" xmlns:w16cex="http://schemas.microsoft.com/office/word/2018/wordml/cex" xmlns:w16cid="http://schemas.microsoft.com/office/word/2016/wordml/cid" xmlns:w16="http://schemas.microsoft.com/office/word/2018/wordml" xmlns:w16se="http://schemas.microsoft.com/office/word/2015/wordml/symex" xmlns:wpg="http://schemas.microsoft.com/office/word/2010/wordprocessingGroup" xmlns:wpi="http://schemas.microsoft.com/office/word/2010/wordprocessingInk" xmlns:wne="http://schemas.microsoft.com/office/word/2006/wordml" xmlns:wps="http://schemas.microsoft.com/office/word/2010/wordprocessingShape" mc:Ignorable="w14 w15 w16se w16cid w16 w16cex wp14">
+<w:document xmlns:wpc="http://schemas.microsoft.com/office/word/2010/wordprocessingCanvas" xmlns:cx="http://schemas.microsoft.com/office/drawing/2014/chartex" xmlns:cx1="http://schemas.microsoft.com/office/drawing/2015/9/8/chartex" xmlns:cx2="http://schemas.microsoft.com/office/drawing/2015/10/21/chartex" xmlns:cx3="http://schemas.microsoft.com/office/drawing/2016/5/9/chartex" xmlns:cx4="http://schemas.microsoft.com/office/drawing/2016/5/10/chartex" xmlns:cx5="http://schemas.microsoft.com/office/drawing/2016/5/11/chartex" xmlns:cx6="http://schemas.microsoft.com/office/drawing/2016/5/12/chartex" xmlns:cx7="http://schemas.microsoft.com/office/drawing/2016/5/13/chartex" xmlns:cx8="http://schemas.microsoft.com/office/drawing/2016/5/14/chartex" xmlns:mc="http://schemas.openxmlformats.org/markup-compatibility/2006" xmlns:aink="http://schemas.microsoft.com/office/drawing/2016/ink" xmlns:am3d="http://schemas.microsoft.com/office/drawing/2017/model3d" xmlns:o="urn:schemas-microsoft-com:office:office" xmlns:r="http://schemas.openxmlformats.org/officeDocument/2006/relationships" xmlns:m="http://schemas.openxmlformats.org/officeDocument/2006/math" xmlns:v="urn:schemas-microsoft-com:vml" xmlns:wp14="http://schemas.microsoft.com/office/word/2010/wordprocessingDrawing" xmlns:wp="http://schemas.openxmlformats.org/drawingml/2006/wordprocessingDrawing" xmlns:w10="urn:schemas-microsoft-com:office:word" xmlns:w="http://schemas.openxmlformats.org/wordprocessingml/2006/main" xmlns:w14="http://schemas.microsoft.com/office/word/2010/wordml" xmlns:w15="http://schemas.microsoft.com/office/word/2012/wordml" xmlns:w16cex="http://schemas.microsoft.com/office/word/2018/wordml/cex" xmlns:w16cid="http://schemas.microsoft.com/office/word/2016/wordml/cid" xmlns:w16="http://schemas.microsoft.com/office/word/2018/wordml" xmlns:w16sdtdh="http://schemas.microsoft.com/office/word/2020/wordml/sdtdatahash" xmlns:w16se="http://schemas.microsoft.com/office/word/2015/wordml/symex" xmlns:wpg="http://schemas.microsoft.com/office/word/2010/wordprocessingGroup" xmlns:wpi="http://schemas.microsoft.com/office/word/2010/wordprocessingInk" xmlns:wne="http://schemas.microsoft.com/office/word/2006/wordml" xmlns:wps="http://schemas.microsoft.com/office/word/2010/wordprocessingShape" mc:Ignorable="w14 w15 w16se w16cid w16 w16cex w16sdtdh wp14">
   <w:body>
     <w:p>
       <w:pPr>
@@ -126,19 +126,8 @@
           <w:sz w:val="20"/>
           <w:szCs w:val="20"/>
         </w:rPr>
-        <w:t xml:space="preserve">Anthony </w:t>
-      </w:r>
-      <w:proofErr w:type="spellStart"/>
-      <w:r>
-        <w:rPr>
-          <w:rFonts w:ascii="Times New Roman" w:eastAsia="Times New Roman" w:hAnsi="Times New Roman" w:cs="Times New Roman"/>
-          <w:color w:val="000000"/>
-          <w:sz w:val="20"/>
-          <w:szCs w:val="20"/>
-        </w:rPr>
-        <w:t>Carannante</w:t>
-      </w:r>
-      <w:proofErr w:type="spellEnd"/>
+        <w:t>Anthony Carannante</w:t>
+      </w:r>
     </w:p>
     <w:p>
       <w:pPr>
@@ -175,19 +164,8 @@
           <w:sz w:val="20"/>
           <w:szCs w:val="20"/>
         </w:rPr>
-        <w:t xml:space="preserve">Anjanette </w:t>
-      </w:r>
-      <w:proofErr w:type="spellStart"/>
-      <w:r>
-        <w:rPr>
-          <w:rFonts w:ascii="Times New Roman" w:eastAsia="Times New Roman" w:hAnsi="Times New Roman" w:cs="Times New Roman"/>
-          <w:color w:val="000000"/>
-          <w:sz w:val="20"/>
-          <w:szCs w:val="20"/>
-        </w:rPr>
-        <w:t>Velazco</w:t>
-      </w:r>
-      <w:proofErr w:type="spellEnd"/>
+        <w:t>Anjanette Velazco</w:t>
+      </w:r>
     </w:p>
     <w:p>
       <w:pPr>
@@ -314,25 +292,7 @@
             <w:sz w:val="20"/>
             <w:szCs w:val="20"/>
           </w:rPr>
-          <w:t>popul</w:t>
-        </w:r>
-        <w:r>
-          <w:rPr>
-            <w:rStyle w:val="Hyperlink"/>
-            <w:rFonts w:ascii="Times New Roman" w:eastAsia="Times New Roman" w:hAnsi="Times New Roman" w:cs="Times New Roman"/>
-            <w:sz w:val="20"/>
-            <w:szCs w:val="20"/>
-          </w:rPr>
-          <w:t>a</w:t>
-        </w:r>
-        <w:r>
-          <w:rPr>
-            <w:rStyle w:val="Hyperlink"/>
-            <w:rFonts w:ascii="Times New Roman" w:eastAsia="Times New Roman" w:hAnsi="Times New Roman" w:cs="Times New Roman"/>
-            <w:sz w:val="20"/>
-            <w:szCs w:val="20"/>
-          </w:rPr>
-          <w:t>tion</w:t>
+          <w:t>population</w:t>
         </w:r>
       </w:hyperlink>
       <w:r>
@@ -688,7 +648,7 @@
           </mc:Choice>
           <mc:Fallback>
             <w:pict>
-              <v:line w14:anchorId="64CEED3C" id="Straight Connector 2" o:spid="_x0000_s1026" style="position:absolute;z-index:251659264;visibility:visible;mso-wrap-style:square;mso-wrap-distance-left:9pt;mso-wrap-distance-top:0;mso-wrap-distance-right:9pt;mso-wrap-distance-bottom:0;mso-position-horizontal:absolute;mso-position-horizontal-relative:text;mso-position-vertical:absolute;mso-position-vertical-relative:text" from=".15pt,6.85pt" to="468.45pt,6.85pt" o:gfxdata="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" strokecolor="#4472c4 [3204]" strokeweight=".5pt">
+              <v:line w14:anchorId="64CEED3C" id="Straight Connector 2" o:spid="_x0000_s1026" style="position:absolute;z-index:251659264;visibility:visible;mso-wrap-style:square;mso-wrap-distance-left:9pt;mso-wrap-distance-top:0;mso-wrap-distance-right:9pt;mso-wrap-distance-bottom:0;mso-position-horizontal:absolute;mso-position-horizontal-relative:text;mso-position-vertical:absolute;mso-position-vertical-relative:text" from=".15pt,6.85pt" to="468.45pt,6.85pt" o:gfxdata="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" strokecolor="#4472c4 [3204]" strokeweight=".5pt">
                 <v:stroke joinstyle="miter"/>
               </v:line>
             </w:pict>
@@ -1903,7 +1863,6 @@
           <w:szCs w:val="20"/>
         </w:rPr>
       </w:pPr>
-      <w:proofErr w:type="gramStart"/>
       <w:r>
         <w:rPr>
           <w:rFonts w:ascii="Times New Roman" w:eastAsia="Times New Roman" w:hAnsi="Times New Roman" w:cs="Times New Roman"/>
@@ -1920,26 +1879,25 @@
           <w:sz w:val="20"/>
           <w:szCs w:val="20"/>
         </w:rPr>
-        <w:t xml:space="preserve"> vast majority of</w:t>
-      </w:r>
-      <w:proofErr w:type="gramEnd"/>
-      <w:r>
-        <w:rPr>
-          <w:rFonts w:ascii="Times New Roman" w:eastAsia="Times New Roman" w:hAnsi="Times New Roman" w:cs="Times New Roman"/>
-          <w:color w:val="000000"/>
-          <w:sz w:val="20"/>
-          <w:szCs w:val="20"/>
-        </w:rPr>
-        <w:t xml:space="preserve"> home sales were for homes that were built between 1920 and 1939</w:t>
-      </w:r>
-      <w:r>
-        <w:rPr>
-          <w:rFonts w:ascii="Times New Roman" w:eastAsia="Times New Roman" w:hAnsi="Times New Roman" w:cs="Times New Roman"/>
-          <w:color w:val="000000"/>
-          <w:sz w:val="20"/>
-          <w:szCs w:val="20"/>
-        </w:rPr>
-        <w:t>, as can be seen in the pie chart below</w:t>
+        <w:t xml:space="preserve"> vast majority of home sales were for homes that were built between 1920 and 1939</w:t>
+      </w:r>
+      <w:r>
+        <w:rPr>
+          <w:rFonts w:ascii="Times New Roman" w:eastAsia="Times New Roman" w:hAnsi="Times New Roman" w:cs="Times New Roman"/>
+          <w:color w:val="000000"/>
+          <w:sz w:val="20"/>
+          <w:szCs w:val="20"/>
+        </w:rPr>
+        <w:t>, as can be seen in the pie chart</w:t>
+      </w:r>
+      <w:r>
+        <w:rPr>
+          <w:rFonts w:ascii="Times New Roman" w:eastAsia="Times New Roman" w:hAnsi="Times New Roman" w:cs="Times New Roman"/>
+          <w:color w:val="000000"/>
+          <w:sz w:val="20"/>
+          <w:szCs w:val="20"/>
+        </w:rPr>
+        <w:t xml:space="preserve"> above</w:t>
       </w:r>
       <w:r>
         <w:rPr>
@@ -1993,18 +1951,7 @@
           <w:sz w:val="20"/>
           <w:szCs w:val="20"/>
         </w:rPr>
-        <w:t>Zip Code</w:t>
-      </w:r>
-      <w:r>
-        <w:rPr>
-          <w:rFonts w:ascii="Times New Roman" w:eastAsia="Times New Roman" w:hAnsi="Times New Roman" w:cs="Times New Roman"/>
-          <w:b/>
-          <w:bCs/>
-          <w:color w:val="000000"/>
-          <w:sz w:val="20"/>
-          <w:szCs w:val="20"/>
-        </w:rPr>
-        <w:t xml:space="preserve"> Analysis</w:t>
+        <w:t>Zip Code Analysis</w:t>
       </w:r>
     </w:p>
     <w:p>
@@ -2274,27 +2221,7 @@
           <w:sz w:val="20"/>
           <w:szCs w:val="20"/>
         </w:rPr>
-        <w:t xml:space="preserve">wanted </w:t>
-      </w:r>
-      <w:proofErr w:type="gramStart"/>
-      <w:r>
-        <w:rPr>
-          <w:rFonts w:ascii="Times New Roman" w:eastAsia="Times New Roman" w:hAnsi="Times New Roman" w:cs="Times New Roman"/>
-          <w:color w:val="000000"/>
-          <w:sz w:val="20"/>
-          <w:szCs w:val="20"/>
-        </w:rPr>
-        <w:t>know</w:t>
-      </w:r>
-      <w:proofErr w:type="gramEnd"/>
-      <w:r>
-        <w:rPr>
-          <w:rFonts w:ascii="Times New Roman" w:eastAsia="Times New Roman" w:hAnsi="Times New Roman" w:cs="Times New Roman"/>
-          <w:color w:val="000000"/>
-          <w:sz w:val="20"/>
-          <w:szCs w:val="20"/>
-        </w:rPr>
-        <w:t xml:space="preserve"> how many homes were sold</w:t>
+        <w:t>wanted know how many homes were sold</w:t>
       </w:r>
       <w:r>
         <w:rPr>
@@ -2569,18 +2496,7 @@
           <w:sz w:val="22"/>
           <w:szCs w:val="22"/>
         </w:rPr>
-        <w:t>Scatter Plot</w:t>
-      </w:r>
-      <w:r>
-        <w:rPr>
-          <w:rFonts w:ascii="Times New Roman" w:eastAsia="Times New Roman" w:hAnsi="Times New Roman" w:cs="Times New Roman"/>
-          <w:b/>
-          <w:bCs/>
-          <w:color w:val="000000"/>
-          <w:sz w:val="22"/>
-          <w:szCs w:val="22"/>
-        </w:rPr>
-        <w:t xml:space="preserve"> Analysis</w:t>
+        <w:t>Scatter Plot Analysis</w:t>
       </w:r>
     </w:p>
     <w:p>
@@ -2610,16 +2526,7 @@
           <w:sz w:val="20"/>
           <w:szCs w:val="20"/>
         </w:rPr>
-        <w:t xml:space="preserve"> </w:t>
-      </w:r>
-      <w:r>
-        <w:rPr>
-          <w:rFonts w:ascii="Times New Roman" w:eastAsia="Times New Roman" w:hAnsi="Times New Roman" w:cs="Times New Roman"/>
-          <w:color w:val="000000"/>
-          <w:sz w:val="20"/>
-          <w:szCs w:val="20"/>
-        </w:rPr>
-        <w:t>Is bigger always better?</w:t>
+        <w:t xml:space="preserve"> Is bigger always better?</w:t>
       </w:r>
     </w:p>
     <w:p>
@@ -3134,7 +3041,7 @@
           </mc:Choice>
           <mc:Fallback>
             <w:pict>
-              <v:line w14:anchorId="65E3E84E" id="Straight Connector 6" o:spid="_x0000_s1026" style="position:absolute;z-index:251661312;visibility:visible;mso-wrap-style:square;mso-wrap-distance-left:9pt;mso-wrap-distance-top:0;mso-wrap-distance-right:9pt;mso-wrap-distance-bottom:0;mso-position-horizontal:absolute;mso-position-horizontal-relative:text;mso-position-vertical:absolute;mso-position-vertical-relative:text" from=".15pt,6.85pt" to="468.45pt,6.85pt" o:gfxdata="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" strokecolor="#4472c4 [3204]" strokeweight=".5pt">
+              <v:line w14:anchorId="65E3E84E" id="Straight Connector 6" o:spid="_x0000_s1026" style="position:absolute;z-index:251661312;visibility:visible;mso-wrap-style:square;mso-wrap-distance-left:9pt;mso-wrap-distance-top:0;mso-wrap-distance-right:9pt;mso-wrap-distance-bottom:0;mso-position-horizontal:absolute;mso-position-horizontal-relative:text;mso-position-vertical:absolute;mso-position-vertical-relative:text" from=".15pt,6.85pt" to="468.45pt,6.85pt" o:gfxdata="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" strokecolor="#4472c4 [3204]" strokeweight=".5pt">
                 <v:stroke joinstyle="miter"/>
               </v:line>
             </w:pict>
@@ -3338,7 +3245,7 @@
 </file>
 
 <file path=word/numbering.xml><?xml version="1.0" encoding="utf-8"?>
-<w:numbering xmlns:wpc="http://schemas.microsoft.com/office/word/2010/wordprocessingCanvas" xmlns:cx="http://schemas.microsoft.com/office/drawing/2014/chartex" xmlns:cx1="http://schemas.microsoft.com/office/drawing/2015/9/8/chartex" xmlns:cx2="http://schemas.microsoft.com/office/drawing/2015/10/21/chartex" xmlns:cx3="http://schemas.microsoft.com/office/drawing/2016/5/9/chartex" xmlns:cx4="http://schemas.microsoft.com/office/drawing/2016/5/10/chartex" xmlns:cx5="http://schemas.microsoft.com/office/drawing/2016/5/11/chartex" xmlns:cx6="http://schemas.microsoft.com/office/drawing/2016/5/12/chartex" xmlns:cx7="http://schemas.microsoft.com/office/drawing/2016/5/13/chartex" xmlns:cx8="http://schemas.microsoft.com/office/drawing/2016/5/14/chartex" xmlns:mc="http://schemas.openxmlformats.org/markup-compatibility/2006" xmlns:aink="http://schemas.microsoft.com/office/drawing/2016/ink" xmlns:am3d="http://schemas.microsoft.com/office/drawing/2017/model3d" xmlns:o="urn:schemas-microsoft-com:office:office" xmlns:r="http://schemas.openxmlformats.org/officeDocument/2006/relationships" xmlns:m="http://schemas.openxmlformats.org/officeDocument/2006/math" xmlns:v="urn:schemas-microsoft-com:vml" xmlns:wp14="http://schemas.microsoft.com/office/word/2010/wordprocessingDrawing" xmlns:wp="http://schemas.openxmlformats.org/drawingml/2006/wordprocessingDrawing" xmlns:w10="urn:schemas-microsoft-com:office:word" xmlns:w="http://schemas.openxmlformats.org/wordprocessingml/2006/main" xmlns:w14="http://schemas.microsoft.com/office/word/2010/wordml" xmlns:w15="http://schemas.microsoft.com/office/word/2012/wordml" xmlns:w16cex="http://schemas.microsoft.com/office/word/2018/wordml/cex" xmlns:w16cid="http://schemas.microsoft.com/office/word/2016/wordml/cid" xmlns:w16="http://schemas.microsoft.com/office/word/2018/wordml" xmlns:w16se="http://schemas.microsoft.com/office/word/2015/wordml/symex" xmlns:wpg="http://schemas.microsoft.com/office/word/2010/wordprocessingGroup" xmlns:wpi="http://schemas.microsoft.com/office/word/2010/wordprocessingInk" xmlns:wne="http://schemas.microsoft.com/office/word/2006/wordml" xmlns:wps="http://schemas.microsoft.com/office/word/2010/wordprocessingShape" mc:Ignorable="w14 w15 w16se w16cid w16 w16cex wp14">
+<w:numbering xmlns:wpc="http://schemas.microsoft.com/office/word/2010/wordprocessingCanvas" xmlns:cx="http://schemas.microsoft.com/office/drawing/2014/chartex" xmlns:cx1="http://schemas.microsoft.com/office/drawing/2015/9/8/chartex" xmlns:cx2="http://schemas.microsoft.com/office/drawing/2015/10/21/chartex" xmlns:cx3="http://schemas.microsoft.com/office/drawing/2016/5/9/chartex" xmlns:cx4="http://schemas.microsoft.com/office/drawing/2016/5/10/chartex" xmlns:cx5="http://schemas.microsoft.com/office/drawing/2016/5/11/chartex" xmlns:cx6="http://schemas.microsoft.com/office/drawing/2016/5/12/chartex" xmlns:cx7="http://schemas.microsoft.com/office/drawing/2016/5/13/chartex" xmlns:cx8="http://schemas.microsoft.com/office/drawing/2016/5/14/chartex" xmlns:mc="http://schemas.openxmlformats.org/markup-compatibility/2006" xmlns:aink="http://schemas.microsoft.com/office/drawing/2016/ink" xmlns:am3d="http://schemas.microsoft.com/office/drawing/2017/model3d" xmlns:o="urn:schemas-microsoft-com:office:office" xmlns:r="http://schemas.openxmlformats.org/officeDocument/2006/relationships" xmlns:m="http://schemas.openxmlformats.org/officeDocument/2006/math" xmlns:v="urn:schemas-microsoft-com:vml" xmlns:wp14="http://schemas.microsoft.com/office/word/2010/wordprocessingDrawing" xmlns:wp="http://schemas.openxmlformats.org/drawingml/2006/wordprocessingDrawing" xmlns:w10="urn:schemas-microsoft-com:office:word" xmlns:w="http://schemas.openxmlformats.org/wordprocessingml/2006/main" xmlns:w14="http://schemas.microsoft.com/office/word/2010/wordml" xmlns:w15="http://schemas.microsoft.com/office/word/2012/wordml" xmlns:w16cex="http://schemas.microsoft.com/office/word/2018/wordml/cex" xmlns:w16cid="http://schemas.microsoft.com/office/word/2016/wordml/cid" xmlns:w16="http://schemas.microsoft.com/office/word/2018/wordml" xmlns:w16sdtdh="http://schemas.microsoft.com/office/word/2020/wordml/sdtdatahash" xmlns:w16se="http://schemas.microsoft.com/office/word/2015/wordml/symex" xmlns:wpg="http://schemas.microsoft.com/office/word/2010/wordprocessingGroup" xmlns:wpi="http://schemas.microsoft.com/office/word/2010/wordprocessingInk" xmlns:wne="http://schemas.microsoft.com/office/word/2006/wordml" xmlns:wps="http://schemas.microsoft.com/office/word/2010/wordprocessingShape" mc:Ignorable="w14 w15 w16se w16cid w16 w16cex w16sdtdh wp14">
   <w:abstractNum w:abstractNumId="0" w15:restartNumberingAfterBreak="0">
     <w:nsid w:val="08CF2341"/>
     <w:multiLevelType w:val="multilevel"/>
@@ -4459,7 +4366,7 @@
 </file>
 
 <file path=word/styles.xml><?xml version="1.0" encoding="utf-8"?>
-<w:styles xmlns:mc="http://schemas.openxmlformats.org/markup-compatibility/2006" xmlns:r="http://schemas.openxmlformats.org/officeDocument/2006/relationships" xmlns:w="http://schemas.openxmlformats.org/wordprocessingml/2006/main" xmlns:w14="http://schemas.microsoft.com/office/word/2010/wordml" xmlns:w15="http://schemas.microsoft.com/office/word/2012/wordml" xmlns:w16cex="http://schemas.microsoft.com/office/word/2018/wordml/cex" xmlns:w16cid="http://schemas.microsoft.com/office/word/2016/wordml/cid" xmlns:w16="http://schemas.microsoft.com/office/word/2018/wordml" xmlns:w16se="http://schemas.microsoft.com/office/word/2015/wordml/symex" mc:Ignorable="w14 w15 w16se w16cid w16 w16cex">
+<w:styles xmlns:mc="http://schemas.openxmlformats.org/markup-compatibility/2006" xmlns:r="http://schemas.openxmlformats.org/officeDocument/2006/relationships" xmlns:w="http://schemas.openxmlformats.org/wordprocessingml/2006/main" xmlns:w14="http://schemas.microsoft.com/office/word/2010/wordml" xmlns:w15="http://schemas.microsoft.com/office/word/2012/wordml" xmlns:w16cex="http://schemas.microsoft.com/office/word/2018/wordml/cex" xmlns:w16cid="http://schemas.microsoft.com/office/word/2016/wordml/cid" xmlns:w16="http://schemas.microsoft.com/office/word/2018/wordml" xmlns:w16sdtdh="http://schemas.microsoft.com/office/word/2020/wordml/sdtdatahash" xmlns:w16se="http://schemas.microsoft.com/office/word/2015/wordml/symex" mc:Ignorable="w14 w15 w16se w16cid w16 w16cex w16sdtdh">
   <w:docDefaults>
     <w:rPrDefault>
       <w:rPr>
@@ -4577,6 +4484,7 @@
     <w:lsdException w:name="HTML Sample" w:semiHidden="1" w:unhideWhenUsed="1"/>
     <w:lsdException w:name="HTML Typewriter" w:semiHidden="1" w:unhideWhenUsed="1"/>
     <w:lsdException w:name="HTML Variable" w:semiHidden="1" w:unhideWhenUsed="1"/>
+    <w:lsdException w:name="Normal Table" w:semiHidden="1" w:unhideWhenUsed="1"/>
     <w:lsdException w:name="annotation subject" w:semiHidden="1" w:unhideWhenUsed="1"/>
     <w:lsdException w:name="No List" w:semiHidden="1" w:unhideWhenUsed="1"/>
     <w:lsdException w:name="Outline List 1" w:semiHidden="1" w:unhideWhenUsed="1"/>
@@ -4623,8 +4531,10 @@
     <w:lsdException w:name="Table Subtle 2" w:semiHidden="1" w:unhideWhenUsed="1"/>
     <w:lsdException w:name="Table Web 1" w:semiHidden="1" w:unhideWhenUsed="1"/>
     <w:lsdException w:name="Table Web 2" w:semiHidden="1" w:unhideWhenUsed="1"/>
+    <w:lsdException w:name="Table Web 3" w:semiHidden="1" w:unhideWhenUsed="1"/>
     <w:lsdException w:name="Balloon Text" w:semiHidden="1" w:unhideWhenUsed="1"/>
     <w:lsdException w:name="Table Grid" w:uiPriority="39"/>
+    <w:lsdException w:name="Table Theme" w:semiHidden="1" w:unhideWhenUsed="1"/>
     <w:lsdException w:name="Placeholder Text" w:semiHidden="1"/>
     <w:lsdException w:name="No Spacing" w:uiPriority="1" w:qFormat="1"/>
     <w:lsdException w:name="Light Shading" w:uiPriority="60"/>
@@ -4851,6 +4761,7 @@
   <w:style w:type="character" w:default="1" w:styleId="DefaultParagraphFont">
     <w:name w:val="Default Paragraph Font"/>
     <w:uiPriority w:val="1"/>
+    <w:semiHidden/>
     <w:unhideWhenUsed/>
   </w:style>
   <w:style w:type="table" w:default="1" w:styleId="TableNormal">

</xml_diff>